<commit_message>
Screen shots for surveys in my folder
</commit_message>
<xml_diff>
--- a/Reports/Cole report progress/Appendix D-Results.docx
+++ b/Reports/Cole report progress/Appendix D-Results.docx
@@ -5,13 +5,22 @@
     <w:p>
       <w:pPr>
         <w:pStyle w:val="Title"/>
+        <w:jc w:val="center"/>
       </w:pPr>
       <w:r>
         <w:t>APPENDIX F</w:t>
       </w:r>
       <w:r>
-        <w:t xml:space="preserve">: </w:t>
-      </w:r>
+        <w:t>:</w:t>
+      </w:r>
+      <w:r>
+        <w:t>Results</w:t>
+      </w:r>
+    </w:p>
+    <w:p>
+      <w:pPr>
+        <w:pStyle w:val="Title"/>
+      </w:pPr>
       <w:r>
         <w:t>VOICE-CONTROLLED WEB BROWSING</w:t>
       </w:r>
@@ -252,7 +261,11 @@
         <w:pStyle w:val="Text"/>
       </w:pPr>
       <w:r>
-        <w:t>28.57% of users felt that numerical referencing performed better in comparison to 57.14% of users that felt that link name referencing performed better</w:t>
+        <w:t xml:space="preserve">28.57% of users felt that numerical referencing performed better in comparison to 57.14% of users that felt that link </w:t>
+      </w:r>
+      <w:r>
+        <w:lastRenderedPageBreak/>
+        <w:t>name referencing performed better</w:t>
       </w:r>
       <w:r>
         <w:t xml:space="preserve"> as shown in figure 2</w:t>
@@ -277,7 +290,6 @@
           <w:noProof/>
           <w:lang w:val="en-ZA" w:eastAsia="en-ZA"/>
         </w:rPr>
-        <w:lastRenderedPageBreak/>
         <w:drawing>
           <wp:inline distT="0" distB="0" distL="0" distR="0">
             <wp:extent cx="4572000" cy="2743200"/>
@@ -413,6 +425,7 @@
         <w:pStyle w:val="Heading2"/>
       </w:pPr>
       <w:r>
+        <w:lastRenderedPageBreak/>
         <w:t>Iteration 2</w:t>
       </w:r>
     </w:p>
@@ -427,11 +440,7 @@
         <w:t>cal referencing section in the First I</w:t>
       </w:r>
       <w:r>
-        <w:t xml:space="preserve">teration, the </w:t>
-      </w:r>
-      <w:r>
-        <w:lastRenderedPageBreak/>
-        <w:t>application was restru</w:t>
+        <w:t>teration, the application was restru</w:t>
       </w:r>
       <w:r>
         <w:t>ctured and retested. Iteration T</w:t>
@@ -599,6 +608,7 @@
         <w:jc w:val="center"/>
       </w:pPr>
       <w:r>
+        <w:lastRenderedPageBreak/>
         <w:t>Figure 5: Perceived performance of referencing styles for simple websites</w:t>
       </w:r>
     </w:p>
@@ -611,11 +621,7 @@
         <w:t xml:space="preserve">Users were asked additional questions about the current iteration and their opinions on future developments. </w:t>
       </w:r>
       <w:r>
-        <w:t xml:space="preserve">60% </w:t>
-      </w:r>
-      <w:r>
-        <w:lastRenderedPageBreak/>
-        <w:t>of users felt that on a page composed of 100 links, the numerical referencing style would be more confusing.</w:t>
+        <w:t>60% of users felt that on a page composed of 100 links, the numerical referencing style would be more confusing.</w:t>
       </w:r>
       <w:r>
         <w:t xml:space="preserve"> The remaining 40% disagreed and felt that link name referencing would be more confusing. For link name referencing, </w:t>
@@ -3704,11 +3710,11 @@
             </c:numRef>
           </c:val>
         </c:ser>
-        <c:axId val="78621696"/>
-        <c:axId val="78636160"/>
+        <c:axId val="58161024"/>
+        <c:axId val="58265600"/>
       </c:barChart>
       <c:catAx>
-        <c:axId val="78621696"/>
+        <c:axId val="58161024"/>
         <c:scaling>
           <c:orientation val="minMax"/>
         </c:scaling>
@@ -3742,14 +3748,14 @@
             <a:endParaRPr lang="en-US"/>
           </a:p>
         </c:txPr>
-        <c:crossAx val="78636160"/>
+        <c:crossAx val="58265600"/>
         <c:crosses val="autoZero"/>
         <c:auto val="1"/>
         <c:lblAlgn val="ctr"/>
         <c:lblOffset val="100"/>
       </c:catAx>
       <c:valAx>
-        <c:axId val="78636160"/>
+        <c:axId val="58265600"/>
         <c:scaling>
           <c:orientation val="minMax"/>
         </c:scaling>
@@ -3784,7 +3790,7 @@
             <a:endParaRPr lang="en-US"/>
           </a:p>
         </c:txPr>
-        <c:crossAx val="78621696"/>
+        <c:crossAx val="58161024"/>
         <c:crosses val="autoZero"/>
         <c:crossBetween val="between"/>
       </c:valAx>
@@ -3890,11 +3896,11 @@
             </c:numRef>
           </c:val>
         </c:ser>
-        <c:axId val="78784384"/>
-        <c:axId val="78786560"/>
+        <c:axId val="58315520"/>
+        <c:axId val="58317440"/>
       </c:barChart>
       <c:catAx>
-        <c:axId val="78784384"/>
+        <c:axId val="58315520"/>
         <c:scaling>
           <c:orientation val="minMax"/>
         </c:scaling>
@@ -3928,14 +3934,14 @@
             <a:endParaRPr lang="en-US"/>
           </a:p>
         </c:txPr>
-        <c:crossAx val="78786560"/>
+        <c:crossAx val="58317440"/>
         <c:crosses val="autoZero"/>
         <c:auto val="1"/>
         <c:lblAlgn val="ctr"/>
         <c:lblOffset val="100"/>
       </c:catAx>
       <c:valAx>
-        <c:axId val="78786560"/>
+        <c:axId val="58317440"/>
         <c:scaling>
           <c:orientation val="minMax"/>
         </c:scaling>
@@ -3970,7 +3976,7 @@
             <a:endParaRPr lang="en-US"/>
           </a:p>
         </c:txPr>
-        <c:crossAx val="78784384"/>
+        <c:crossAx val="58315520"/>
         <c:crosses val="autoZero"/>
         <c:crossBetween val="between"/>
       </c:valAx>
@@ -4179,11 +4185,11 @@
             </c:numRef>
           </c:val>
         </c:ser>
-        <c:axId val="78820864"/>
-        <c:axId val="78822784"/>
+        <c:axId val="75207040"/>
+        <c:axId val="75208960"/>
       </c:barChart>
       <c:catAx>
-        <c:axId val="78820864"/>
+        <c:axId val="75207040"/>
         <c:scaling>
           <c:orientation val="minMax"/>
         </c:scaling>
@@ -4218,14 +4224,14 @@
             <a:endParaRPr lang="en-US"/>
           </a:p>
         </c:txPr>
-        <c:crossAx val="78822784"/>
+        <c:crossAx val="75208960"/>
         <c:crosses val="autoZero"/>
         <c:auto val="1"/>
         <c:lblAlgn val="ctr"/>
         <c:lblOffset val="100"/>
       </c:catAx>
       <c:valAx>
-        <c:axId val="78822784"/>
+        <c:axId val="75208960"/>
         <c:scaling>
           <c:orientation val="minMax"/>
         </c:scaling>
@@ -4260,7 +4266,7 @@
             <a:endParaRPr lang="en-US"/>
           </a:p>
         </c:txPr>
-        <c:crossAx val="78820864"/>
+        <c:crossAx val="75207040"/>
         <c:crosses val="autoZero"/>
         <c:crossBetween val="between"/>
       </c:valAx>
@@ -4469,11 +4475,11 @@
             </c:numRef>
           </c:val>
         </c:ser>
-        <c:axId val="67630592"/>
-        <c:axId val="67632512"/>
+        <c:axId val="57926400"/>
+        <c:axId val="57928320"/>
       </c:barChart>
       <c:catAx>
-        <c:axId val="67630592"/>
+        <c:axId val="57926400"/>
         <c:scaling>
           <c:orientation val="minMax"/>
         </c:scaling>
@@ -4512,14 +4518,14 @@
             <a:endParaRPr lang="en-US"/>
           </a:p>
         </c:txPr>
-        <c:crossAx val="67632512"/>
+        <c:crossAx val="57928320"/>
         <c:crosses val="autoZero"/>
         <c:auto val="1"/>
         <c:lblAlgn val="ctr"/>
         <c:lblOffset val="100"/>
       </c:catAx>
       <c:valAx>
-        <c:axId val="67632512"/>
+        <c:axId val="57928320"/>
         <c:scaling>
           <c:orientation val="minMax"/>
         </c:scaling>
@@ -4554,7 +4560,7 @@
             <a:endParaRPr lang="en-US"/>
           </a:p>
         </c:txPr>
-        <c:crossAx val="67630592"/>
+        <c:crossAx val="57926400"/>
         <c:crosses val="autoZero"/>
         <c:crossBetween val="between"/>
       </c:valAx>
@@ -4851,11 +4857,11 @@
             </c:numRef>
           </c:val>
         </c:ser>
-        <c:axId val="83179392"/>
-        <c:axId val="79971840"/>
+        <c:axId val="58013952"/>
+        <c:axId val="58048896"/>
       </c:barChart>
       <c:catAx>
-        <c:axId val="83179392"/>
+        <c:axId val="58013952"/>
         <c:scaling>
           <c:orientation val="minMax"/>
         </c:scaling>
@@ -4894,14 +4900,14 @@
             <a:endParaRPr lang="en-US"/>
           </a:p>
         </c:txPr>
-        <c:crossAx val="79971840"/>
+        <c:crossAx val="58048896"/>
         <c:crosses val="autoZero"/>
         <c:auto val="1"/>
         <c:lblAlgn val="ctr"/>
         <c:lblOffset val="100"/>
       </c:catAx>
       <c:valAx>
-        <c:axId val="79971840"/>
+        <c:axId val="58048896"/>
         <c:scaling>
           <c:orientation val="minMax"/>
         </c:scaling>
@@ -4941,7 +4947,7 @@
             <a:endParaRPr lang="en-US"/>
           </a:p>
         </c:txPr>
-        <c:crossAx val="83179392"/>
+        <c:crossAx val="58013952"/>
         <c:crosses val="autoZero"/>
         <c:crossBetween val="between"/>
       </c:valAx>
@@ -5113,11 +5119,11 @@
             </c:numRef>
           </c:val>
         </c:ser>
-        <c:axId val="83218432"/>
-        <c:axId val="83220352"/>
+        <c:axId val="58071680"/>
+        <c:axId val="58090240"/>
       </c:barChart>
       <c:catAx>
-        <c:axId val="83218432"/>
+        <c:axId val="58071680"/>
         <c:scaling>
           <c:orientation val="minMax"/>
         </c:scaling>
@@ -5151,14 +5157,14 @@
             <a:endParaRPr lang="en-US"/>
           </a:p>
         </c:txPr>
-        <c:crossAx val="83220352"/>
+        <c:crossAx val="58090240"/>
         <c:crosses val="autoZero"/>
         <c:auto val="1"/>
         <c:lblAlgn val="ctr"/>
         <c:lblOffset val="100"/>
       </c:catAx>
       <c:valAx>
-        <c:axId val="83220352"/>
+        <c:axId val="58090240"/>
         <c:scaling>
           <c:orientation val="minMax"/>
         </c:scaling>
@@ -5198,7 +5204,7 @@
             <a:endParaRPr lang="en-US"/>
           </a:p>
         </c:txPr>
-        <c:crossAx val="83218432"/>
+        <c:crossAx val="58071680"/>
         <c:crosses val="autoZero"/>
         <c:crossBetween val="between"/>
       </c:valAx>
@@ -5329,11 +5335,11 @@
             </c:numRef>
           </c:val>
         </c:ser>
-        <c:axId val="78593408"/>
-        <c:axId val="78603776"/>
+        <c:axId val="58112256"/>
+        <c:axId val="58118528"/>
       </c:barChart>
       <c:catAx>
-        <c:axId val="78593408"/>
+        <c:axId val="58112256"/>
         <c:scaling>
           <c:orientation val="minMax"/>
         </c:scaling>
@@ -5367,14 +5373,14 @@
             <a:endParaRPr lang="en-US"/>
           </a:p>
         </c:txPr>
-        <c:crossAx val="78603776"/>
+        <c:crossAx val="58118528"/>
         <c:crosses val="autoZero"/>
         <c:auto val="1"/>
         <c:lblAlgn val="ctr"/>
         <c:lblOffset val="100"/>
       </c:catAx>
       <c:valAx>
-        <c:axId val="78603776"/>
+        <c:axId val="58118528"/>
         <c:scaling>
           <c:orientation val="minMax"/>
         </c:scaling>
@@ -5409,7 +5415,7 @@
             <a:endParaRPr lang="en-US"/>
           </a:p>
         </c:txPr>
-        <c:crossAx val="78593408"/>
+        <c:crossAx val="58112256"/>
         <c:crosses val="autoZero"/>
         <c:crossBetween val="between"/>
       </c:valAx>

</xml_diff>